<commit_message>
[Docs] Update thesis report BaoCao.docx
</commit_message>
<xml_diff>
--- a/BaoCao.docx
+++ b/BaoCao.docx
@@ -4989,6 +4989,7 @@
         <w:rPr>
           <w:lang w:val="fr-FR"/>
         </w:rPr>
+        <w:lastRenderedPageBreak/>
         <w:t>DANH MỤC CÁC KÝ HIỆU, CHỮ VIẾT TẮT VÀ THUẬT NGỮ</w:t>
       </w:r>
       <w:bookmarkEnd w:id="2"/>
@@ -5496,6 +5497,7 @@
         <w:rPr>
           <w:lang w:val="fr-FR"/>
         </w:rPr>
+        <w:lastRenderedPageBreak/>
         <w:t>DANH MỤC CÁC BẢNG</w:t>
       </w:r>
       <w:bookmarkEnd w:id="3"/>
@@ -5757,6 +5759,7 @@
       </w:pPr>
       <w:bookmarkStart w:id="4" w:name="_Toc175183675"/>
       <w:r>
+        <w:lastRenderedPageBreak/>
         <w:t xml:space="preserve">DANH MỤC </w:t>
       </w:r>
       <w:r>
@@ -7065,6 +7068,7 @@
         <w:rPr>
           <w:lang w:val="vi-VN"/>
         </w:rPr>
+        <w:lastRenderedPageBreak/>
         <w:t>GIỚI THIỆU</w:t>
       </w:r>
       <w:bookmarkEnd w:id="5"/>
@@ -7284,6 +7288,7 @@
         <w:ind w:right="1"/>
       </w:pPr>
       <w:r>
+        <w:lastRenderedPageBreak/>
         <w:t>Để đạt được mục tiêu trên, đề tài thực hiện các công việc sau đây:</w:t>
       </w:r>
     </w:p>
@@ -7447,6 +7452,7 @@
       </w:pPr>
       <w:bookmarkStart w:id="10" w:name="_Toc175183681"/>
       <w:r>
+        <w:lastRenderedPageBreak/>
         <w:t>Đóng góp của luận văn</w:t>
       </w:r>
       <w:bookmarkEnd w:id="10"/>
@@ -7582,6 +7588,7 @@
           <w:b/>
           <w:i/>
         </w:rPr>
+        <w:lastRenderedPageBreak/>
         <w:t>Chương 5: Kết luận.</w:t>
       </w:r>
       <w:r>
@@ -7599,6 +7606,7 @@
       </w:pPr>
       <w:bookmarkStart w:id="12" w:name="_Toc175183683"/>
       <w:r>
+        <w:lastRenderedPageBreak/>
         <w:t>CƠ SỞ LÝ THUYẾT</w:t>
       </w:r>
       <w:bookmarkEnd w:id="12"/>
@@ -8029,7 +8037,11 @@
         <w:t xml:space="preserve"> Unet rất phù hợp cho nhiệm vụ phân đoạn ảnh MRI não vì khả năng xử lý tốt các đặc trưng như độ tương phản cao giữa các mô, độ phân giải cao, và thông tin đa chuỗi từ các chuỗi xung khác nhau. Cấu trúc đối xứng của Unet giúp tăng cường khả năng học và phục hồi các đặc trưng quan trọng từ ảnh, làm cho nó trở thành một công cụ mạnh mẽ trong việc phát hiện và phân đoạn các vùng bất thường trong ảnh MRI não. </w:t>
       </w:r>
       <w:r>
-        <w:t xml:space="preserve">Với sự đơn giản và hiệu suất vượt trội của cấu trúc hình chữ U, </w:t>
+        <w:t xml:space="preserve">Với sự đơn giản và hiệu suất vượt trội của cấu trúc hình </w:t>
+      </w:r>
+      <w:r>
+        <w:lastRenderedPageBreak/>
+        <w:t xml:space="preserve">chữ U, </w:t>
       </w:r>
       <w:r>
         <w:t>nhiều</w:t>
@@ -8314,6 +8326,7 @@
         </w:numPr>
       </w:pPr>
       <w:r>
+        <w:lastRenderedPageBreak/>
         <w:t>Bottleneck (cổ chai): Khối tích chập nằm ở giữa mạng, có nhiệm vụ trích xuất các đặc trưng cao cấp từ ảnh đầu vào.</w:t>
       </w:r>
     </w:p>
@@ -8388,7 +8401,7 @@
           <w:noProof/>
         </w:rPr>
         <w:drawing>
-          <wp:inline distT="0" distB="0" distL="0" distR="0" wp14:anchorId="43A8AE41" wp14:editId="20435601">
+          <wp:inline distT="0" distB="0" distL="0" distR="0" wp14:anchorId="43A8AE41" wp14:editId="393D03DD">
             <wp:extent cx="5485885" cy="2156460"/>
             <wp:effectExtent l="0" t="0" r="635" b="0"/>
             <wp:docPr id="83" name="Picture 83"/>
@@ -8547,6 +8560,7 @@
     </w:p>
     <w:p>
       <w:r>
+        <w:lastRenderedPageBreak/>
         <w:t>MultiResUnet là một cải tiến khác của Unet, nhằm mục đích kết hợp thông tin đa tỷ lệ để cải thiện khả năng phân đoạn của mạng. MultiResUnet sử dụng các khối MultiRes, kết hợp các lớp tích chập với kích thước kernel khác nhau để nắm bắt các đặc trưng ở các t</w:t>
       </w:r>
       <w:r>
@@ -8764,6 +8778,7 @@
         <w:rPr>
           <w:noProof/>
         </w:rPr>
+        <w:lastRenderedPageBreak/>
         <w:drawing>
           <wp:inline distT="0" distB="0" distL="0" distR="0" wp14:anchorId="456D3AC8" wp14:editId="7E713B7C">
             <wp:extent cx="5281295" cy="2664460"/>
@@ -9057,7 +9072,11 @@
         <w:fldChar w:fldCharType="end"/>
       </w:r>
       <w:r>
-        <w:t xml:space="preserve"> tập trung vào phương pháp phân đoạn hình ảnh y học bằng cách sử dụng các đường đẳng mức dựa trên hình dạng. Nghiên cứu này đề xuất một phương pháp sử dụng các đường đẳng mức để tự động hoặc bán tự động phân đoạn các cấu trúc trong hình ảnh y học. Mục tiêu nhằm cải thiện quá trình phân đoạn hình ảnh y học bằng cách áp dụng các đường đẳng mức, giúp giảm thiểu sự phụ thuộc vào người thực hiện và tăng tính chính xác của quá trình phân đoạn. Nghiên cứu đã áp dụng phương pháp này vào việc phân đoạn các cấu trúc y tế như gan, não và các cơ quan khác trên hình ảnh y học, đánh giá hiệu quả thông qua so sánh với các phương pháp truyền thống khác.</w:t>
+        <w:t xml:space="preserve"> tập trung vào phương pháp phân đoạn hình ảnh y học bằng cách sử dụng các đường đẳng mức dựa trên hình dạng. Nghiên cứu này đề xuất một phương pháp sử dụng các đường đẳng mức để tự động hoặc bán tự động phân đoạn các cấu trúc trong hình ảnh y học. Mục tiêu nhằm cải thiện quá trình phân đoạn hình ảnh y học bằng cách áp dụng các đường đẳng mức, giúp giảm thiểu sự phụ thuộc vào người thực hiện và tăng tính chính xác của quá trình phân </w:t>
+      </w:r>
+      <w:r>
+        <w:lastRenderedPageBreak/>
+        <w:t>đoạn. Nghiên cứu đã áp dụng phương pháp này vào việc phân đoạn các cấu trúc y tế như gan, não và các cơ quan khác trên hình ảnh y học, đánh giá hiệu quả thông qua so sánh với các phương pháp truyền thống khác.</w:t>
       </w:r>
       <w:r>
         <w:t xml:space="preserve"> </w:t>
@@ -9124,7 +9143,11 @@
         <w:fldChar w:fldCharType="end"/>
       </w:r>
       <w:r>
-        <w:t xml:space="preserve"> sử dụng mô hình U-Net để phát hiện các vùng bất thường trên hình ảnh MRI não. Nghiên cứu này được trình bày tại Hội nghị Quốc gia về Nghiên cứu Cơ bản và Ứng dụng Công nghệ Thông tin (FAIR) tại Nha Trang, Việt Nam. Nghiên cứu nhằm áp dụng mô hình U-Net, một mô hình mạng học sâu được sử dụng phổ biến trong xử lý hình ảnh y tế, để tự động phát hiện và phân đoạn các vùng bất thường trên hình ảnh MRI não. Các tác giả đã áp dụng mô hình U-Net vào bộ dữ liệu hình ảnh MRI để phát hiện các khu vực có dấu hiệu bất thường như khối u, tổn thương hoặc các biến đổi cấu trúc. Mô hình được huấn luyện để nhận biết các đặc trưng của các bệnh lý thường gặp trên hình ảnh MRI.</w:t>
+        <w:t xml:space="preserve"> sử dụng mô hình U-Net để phát hiện các vùng bất thường trên hình ảnh MRI não. Nghiên cứu này được trình bày tại Hội nghị Quốc gia về Nghiên cứu Cơ bản và Ứng dụng Công nghệ Thông tin (FAIR) tại Nha Trang, Việt Nam. Nghiên cứu nhằm áp dụng mô hình U-Net, một mô hình mạng học sâu được sử dụng phổ biến trong xử lý hình ảnh y tế, để tự động phát hiện và phân đoạn các vùng bất thường trên hình ảnh MRI não. Các tác giả đã áp dụng mô hình U-</w:t>
+      </w:r>
+      <w:r>
+        <w:lastRenderedPageBreak/>
+        <w:t>Net vào bộ dữ liệu hình ảnh MRI để phát hiện các khu vực có dấu hiệu bất thường như khối u, tổn thương hoặc các biến đổi cấu trúc. Mô hình được huấn luyện để nhận biết các đặc trưng của các bệnh lý thường gặp trên hình ảnh MRI.</w:t>
       </w:r>
       <w:r>
         <w:t xml:space="preserve"> Ưu điểm của U-Net là dễ triển khai, hiệu quả cao trong việc nhận diện các đặc trưng bất thường, và được sử dụng rộng rãi trong xử lý hình ảnh y tế. Tuy nhiên, nhược điểm của phương pháp này là nó phụ thuộc rất nhiều vào chất lượng của dữ liệu huấn luyện, và thường gặp khó khăn trong việc phân đoạn các vùng biên phức tạp hoặc có biến dạng lớn.</w:t>
@@ -9208,7 +9231,11 @@
         <w:t xml:space="preserve"> </w:t>
       </w:r>
       <w:r>
-        <w:t xml:space="preserve">tập trung vào việc phát triển một phương pháp phân đoạn ảnh não để nâng cao hiệu quả trong việc phát hiện và phân loại các khối u não từ MRI. Để đạt được điều này, tác giả đề xuất một phiên bản cải tiến của mạng Res-UNet, một kiến trúc mạng nơ-ron tích chập (CNN) nổi bật trong lĩnh vực phân đoạn ảnh y tế. </w:t>
+        <w:t xml:space="preserve">tập trung vào việc phát triển một phương pháp phân đoạn ảnh não để nâng cao hiệu quả trong việc phát hiện và phân loại các khối u não từ MRI. Để đạt được điều này, tác giả đề xuất một phiên bản cải tiến của mạng Res-UNet, một kiến trúc mạng nơ-ron tích chập (CNN) nổi bật trong lĩnh vực </w:t>
+      </w:r>
+      <w:r>
+        <w:lastRenderedPageBreak/>
+        <w:t xml:space="preserve">phân đoạn ảnh y tế. </w:t>
       </w:r>
       <w:r>
         <w:t>Phương pháp cải tiến của họ kết hợp các khối residual với kiến trúc UNet, nhằm cải thiện khả năng học của mạng và giảm thiểu các vấn đề liên quan đến phân đoạn ảnh phức tạp. Mô hình mới này được tinh chỉnh để xử lý hiệu quả hơn các đặc điểm của hình ảnh MRI, từ đó nâng cao độ chính xác và tính nhạy cảm trong việc phát hiện u não. Ưu điểm của mô hình là khả năng cải thiện đáng kể độ chính xác phân đoạn nhờ vào việc kết hợp khối residual với UNet, giúp nhận diện và phân loại các đặc điểm phức tạp trong ảnh MRI</w:t>
@@ -9237,6 +9264,7 @@
       </w:pPr>
       <w:bookmarkStart w:id="21" w:name="_Toc175183686"/>
       <w:r>
+        <w:lastRenderedPageBreak/>
         <w:t>PHƯƠNG PHÁP ĐỀ XUẤT</w:t>
       </w:r>
       <w:r>
@@ -9489,6 +9517,7 @@
       </w:pPr>
       <w:bookmarkStart w:id="25" w:name="_Toc175183688"/>
       <w:r>
+        <w:lastRenderedPageBreak/>
         <w:t>Phương pháp đề xuất.</w:t>
       </w:r>
       <w:bookmarkEnd w:id="25"/>
@@ -9528,7 +9557,7 @@
           <w:noProof/>
         </w:rPr>
         <w:drawing>
-          <wp:inline distT="0" distB="0" distL="0" distR="0" wp14:anchorId="710C1F7F" wp14:editId="4B0880D5">
+          <wp:inline distT="0" distB="0" distL="0" distR="0" wp14:anchorId="710C1F7F" wp14:editId="2B2EB0AF">
             <wp:extent cx="5509260" cy="2214956"/>
             <wp:effectExtent l="0" t="0" r="0" b="0"/>
             <wp:docPr id="77" name="Picture 77" descr="C:\Users\Hi\Desktop\DATN\Unet\Unet.png"/>
@@ -9701,7 +9730,11 @@
         <w:t>bộ lọc</w:t>
       </w:r>
       <w:r>
-        <w:t xml:space="preserve"> trong các lớp tích chập sau khi max-pooling. Chúng có vai trò chủ chốt là xác định vật thể trong hình ảnh đầu vào là cái gì. Bốn lớp encoder được đánh dấu chỉ số tương ứng từ A1 đến A4 trong hình.</w:t>
+        <w:t xml:space="preserve"> trong các lớp tích chập sau khi max-pooling. Chúng có </w:t>
+      </w:r>
+      <w:r>
+        <w:lastRenderedPageBreak/>
+        <w:t>vai trò chủ chốt là xác định vật thể trong hình ảnh đầu vào là cái gì. Bốn lớp encoder được đánh dấu chỉ số tương ứng từ A1 đến A4 trong hình.</w:t>
       </w:r>
     </w:p>
     <w:p>
@@ -9873,7 +9906,11 @@
         <w:t>×</w:t>
       </w:r>
       <w:r>
-        <w:t>3, kích thước của ảnh đầu vào sau khi đi qua khối A3 và A4 lần lượt là (32, 32, 256) và (16, 16, 512). Như vậy thì sau khi đi qua bốn khối encoder từ A1 đến A4 thì kích thước của lớp ảnh đầu vào sẽ là (16, 16, 512).</w:t>
+        <w:t xml:space="preserve">3, kích thước của ảnh đầu vào sau khi đi qua khối A3 và A4 lần lượt là (32, 32, </w:t>
+      </w:r>
+      <w:r>
+        <w:lastRenderedPageBreak/>
+        <w:t>256) và (16, 16, 512). Như vậy thì sau khi đi qua bốn khối encoder từ A1 đến A4 thì kích thước của lớp ảnh đầu vào sẽ là (16, 16, 512).</w:t>
       </w:r>
     </w:p>
     <w:p>
@@ -10068,7 +10105,11 @@
         <w:t>bộ lọc</w:t>
       </w:r>
       <w:r>
-        <w:t xml:space="preserve">, kích thước ảnh đầu vào thay đổi sau khi đi qua khối decoder B2 là (128, 128, 128) và sau khi đi qua khối decoder B1 là (256, 256, 64), rồi cuối cùng là áp dụng một lớp đầu ra (output layers) gồm một lớp tích chập với 1 </w:t>
+        <w:t xml:space="preserve">, kích thước ảnh đầu vào thay đổi sau khi đi qua khối decoder B2 là (128, 128, 128) và sau khi đi qua khối </w:t>
+      </w:r>
+      <w:r>
+        <w:lastRenderedPageBreak/>
+        <w:t xml:space="preserve">decoder B1 là (256, 256, 64), rồi cuối cùng là áp dụng một lớp đầu ra (output layers) gồm một lớp tích chập với 1 </w:t>
       </w:r>
       <w:r>
         <w:t>bộ lọc</w:t>
@@ -10180,7 +10221,7 @@
           <w:noProof/>
         </w:rPr>
         <w:drawing>
-          <wp:inline distT="0" distB="0" distL="0" distR="0" wp14:anchorId="792147E4" wp14:editId="07CC7DF3">
+          <wp:inline distT="0" distB="0" distL="0" distR="0" wp14:anchorId="792147E4" wp14:editId="4E8A5012">
             <wp:extent cx="5524500" cy="1356262"/>
             <wp:effectExtent l="0" t="0" r="0" b="0"/>
             <wp:docPr id="76" name="Picture 76" descr="C:\Users\Hi\Desktop\DATN\Unet_improve\unet++.png"/>
@@ -10252,6 +10293,7 @@
     </w:p>
     <w:p>
       <w:r>
+        <w:lastRenderedPageBreak/>
         <w:t xml:space="preserve">Bắt đầu là một lớp đầu vào là hình ảnh có kích thước (256, 256, 3), chúng sẽ đi vào các khối encoder từ A1 đến A4. Trong khối A1 bao gồm hai lớp tích chập (Convolution layers) với 64 </w:t>
       </w:r>
       <w:r>
@@ -10397,7 +10439,11 @@
         <w:t>×</w:t>
       </w:r>
       <w:r>
-        <w:t xml:space="preserve">1, 2 lớp BatchNormalization, 2 lớp activation (ReLU và sigmoid. Bắt đầu từ khối decoder B4, trong khối này bao gồm 1 lớp </w:t>
+        <w:t xml:space="preserve">1, 2 lớp BatchNormalization, 2 </w:t>
+      </w:r>
+      <w:r>
+        <w:lastRenderedPageBreak/>
+        <w:t xml:space="preserve">lớp activation (ReLU và sigmoid. Bắt đầu từ khối decoder B4, trong khối này bao gồm 1 lớp </w:t>
       </w:r>
       <w:r>
         <w:t>Conv2D</w:t>
@@ -10607,8 +10653,9 @@
         <w:rPr>
           <w:noProof/>
         </w:rPr>
+        <w:lastRenderedPageBreak/>
         <w:drawing>
-          <wp:inline distT="0" distB="0" distL="0" distR="0" wp14:anchorId="0CCFE04E" wp14:editId="1FB898D9">
+          <wp:inline distT="0" distB="0" distL="0" distR="0" wp14:anchorId="0CCFE04E" wp14:editId="533FB833">
             <wp:extent cx="5927725" cy="2837815"/>
             <wp:effectExtent l="0" t="0" r="0" b="635"/>
             <wp:docPr id="75" name="Picture 75" descr="C:\Users\Hi\Desktop\DATN\ResUnet\ResUnet.png"/>
@@ -10758,7 +10805,11 @@
         <w:t xml:space="preserve"> lần lượt là 128 và 256, sau khi đi qua hai khối thì ảnh sẽ có kích thước đầu ra tương ứng là (128, 128, 128) và (64, 64, 256). Vậy lớp đầu vào sau khi đi qua 3 khối encoder sẽ có kích thước là (64, 64, 256) rồi tiếp tục di chuyển qua khối bottleneck</w:t>
       </w:r>
       <w:r>
-        <w:t xml:space="preserve"> có kí hiệu là C</w:t>
+        <w:t xml:space="preserve"> có kí hiệu </w:t>
+      </w:r>
+      <w:r>
+        <w:lastRenderedPageBreak/>
+        <w:t>là C</w:t>
       </w:r>
       <w:r>
         <w:t xml:space="preserve">. Trong khối bottleneck sẽ sử dụng residual block với 512 </w:t>
@@ -10920,6 +10971,7 @@
         <w:rPr>
           <w:noProof/>
         </w:rPr>
+        <w:lastRenderedPageBreak/>
         <w:drawing>
           <wp:inline distT="0" distB="0" distL="0" distR="0" wp14:anchorId="50EE0A3C" wp14:editId="570B92BC">
             <wp:extent cx="3764564" cy="4032504"/>
@@ -11031,7 +11083,11 @@
     </w:p>
     <w:p>
       <w:r>
-        <w:t xml:space="preserve">Khối ASPP (Atrous Spatial Pyramidal Pooling) là một kỹ thuật tiên tiến được sử dụng trong thị giác máy tính, mạng nơ-ron tích chập (CNN), để xử lý ảnh đầu vào với kích thước và tỉ lệ khung hình khác nhau giúp mô hình thu thập thông tin ngữ cảnh ở nhiều tỉ lệ khác nhau, từ đó cải thiện khả năng nhận diện và phân đoạn các đối tượng trong ảnh. Khối ASPP sử dụng Atrous Convolution để trích lọc đặc trưng, tích chập </w:t>
+        <w:t xml:space="preserve">Khối ASPP (Atrous Spatial Pyramidal Pooling) là một kỹ thuật tiên tiến được sử dụng trong thị giác máy tính, mạng nơ-ron tích chập (CNN), để xử lý ảnh đầu vào với kích thước và tỉ lệ khung hình khác nhau giúp mô hình thu thập thông tin ngữ cảnh ở nhiều </w:t>
+      </w:r>
+      <w:r>
+        <w:lastRenderedPageBreak/>
+        <w:t xml:space="preserve">tỉ lệ khác nhau, từ đó cải thiện khả năng nhận diện và phân đoạn các đối tượng trong ảnh. Khối ASPP sử dụng Atrous Convolution để trích lọc đặc trưng, tích chập </w:t>
       </w:r>
       <w:r>
         <w:t>A</w:t>
@@ -11126,6 +11182,7 @@
     </w:p>
     <w:p>
       <w:r>
+        <w:lastRenderedPageBreak/>
         <w:t>Bên cạnh đó, mô hình ResUnet++ còn sử dụng thêm khối Residual block cho cả phần ecoder và decoder, kỹ thuật này giúp cho mô hình truyền thông tin giữa các lớp hiệu quả hơn với phương pháp là bỏ qua một hoặc nhiều lớp và giúp giải quyết vấn đề gradient biến mất, cho phép xây dựng các mạng sâu hơn. Khối attention được sử dụng trong phần decoder của ResUnet++, giúp mô hình tập trung vào các phần quan trọng của ảnh bằng thông tin từ skip connections trong phần encoder, từ đó cải thiện khả năng phân tích hình ảnh của mô hình. Hình 3.</w:t>
       </w:r>
       <w:r>
@@ -11144,7 +11201,7 @@
           <w:noProof/>
         </w:rPr>
         <w:drawing>
-          <wp:inline distT="0" distB="0" distL="0" distR="0" wp14:anchorId="52D255C4" wp14:editId="67CF889B">
+          <wp:inline distT="0" distB="0" distL="0" distR="0" wp14:anchorId="52D255C4" wp14:editId="6498C162">
             <wp:extent cx="5379720" cy="1567646"/>
             <wp:effectExtent l="0" t="0" r="0" b="0"/>
             <wp:docPr id="139" name="Picture 139" descr="C:\Users\Hi\Downloads\Decoder Block 3 (d3).png"/>
@@ -11278,7 +11335,11 @@
         <w:t>bộ lọc</w:t>
       </w:r>
       <w:r>
-        <w:t>. Cuối cùng là một khối squeeze và excitation được sử dụng để cải thiện đặc trưng đầu ra. Trong khối squeeze và excitation bao gồm 1 lớp Global Average Pooling (GAP), tiếp theo là lớp Reshape, theo sau là 2 lớp Dense, lớp Dense thứ nhất sử dụng hàm activation ReLU và lớp Dense thứ hai sử dụng hàm activation Sigmoid, cuối cùng là 1 lớp Multiply. Sau khi đi qua khối stem block thì ảnh sẽ có kích thước là (256, 256, 16), rồi di chuyển qua khối encoder A1.</w:t>
+        <w:t xml:space="preserve">. Cuối cùng là một khối squeeze và excitation được sử dụng để cải thiện đặc trưng đầu ra. Trong khối squeeze và excitation bao gồm 1 lớp Global Average Pooling (GAP), tiếp theo là lớp Reshape, theo sau là 2 lớp Dense, lớp Dense thứ nhất sử dụng hàm activation ReLU và lớp Dense thứ hai sử dụng hàm </w:t>
+      </w:r>
+      <w:r>
+        <w:lastRenderedPageBreak/>
+        <w:t>activation Sigmoid, cuối cùng là 1 lớp Multiply. Sau khi đi qua khối stem block thì ảnh sẽ có kích thước là (256, 256, 16), rồi di chuyển qua khối encoder A1.</w:t>
       </w:r>
     </w:p>
     <w:p>
@@ -11367,6 +11428,7 @@
         <w:t xml:space="preserve">Theo sau khối attention là 1 lớp UpSampling2D 22. Sau đó chúng kết nối (concatenated) với encoder tương ứng thông qua skip connection. Cuối cùng là sử dụng 1 khối ResNet block với 128 </w:t>
       </w:r>
       <w:r>
+        <w:lastRenderedPageBreak/>
         <w:t>bộ lọc</w:t>
       </w:r>
       <w:r>
@@ -11552,6 +11614,7 @@
     </w:p>
     <w:p>
       <w:r>
+        <w:lastRenderedPageBreak/>
         <w:t>Res Path được sử dụng để thay cho skip connec</w:t>
       </w:r>
       <w:r>
@@ -11620,7 +11683,7 @@
           <w:noProof/>
         </w:rPr>
         <w:drawing>
-          <wp:inline distT="0" distB="0" distL="0" distR="0" wp14:anchorId="34BDA02F" wp14:editId="420F80DD">
+          <wp:inline distT="0" distB="0" distL="0" distR="0" wp14:anchorId="34BDA02F" wp14:editId="42A23A06">
             <wp:extent cx="5554980" cy="960131"/>
             <wp:effectExtent l="0" t="0" r="7620" b="0"/>
             <wp:docPr id="98" name="Picture 98" descr="C:\Users\Hi\Desktop\KLTN_08_07_2024\multiresunet\MultiResUnet.png"/>
@@ -11731,7 +11794,11 @@
         <w:t>bộ lọc</w:t>
       </w:r>
       <w:r>
-        <w:t xml:space="preserve"> và 3 lớp Res Path, lớp đầu ra sẽ có kích thước là (64, 64, 64), rồi di chuyển qua khối A3 và A4. Trong 2 khối A3 và A4 đều sử dụng MultiRes Block lần lượt với 128 và 256 </w:t>
+        <w:t xml:space="preserve"> và </w:t>
+      </w:r>
+      <w:r>
+        <w:lastRenderedPageBreak/>
+        <w:t xml:space="preserve">3 lớp Res Path, lớp đầu ra sẽ có kích thước là (64, 64, 64), rồi di chuyển qua khối A3 và A4. Trong 2 khối A3 và A4 đều sử dụng MultiRes Block lần lượt với 128 và 256 </w:t>
       </w:r>
       <w:r>
         <w:t>bộ lọc</w:t>
@@ -11891,6 +11958,7 @@
         <w:rPr>
           <w:rFonts w:eastAsia="Times New Roman"/>
         </w:rPr>
+        <w:lastRenderedPageBreak/>
         <w:t>Dice Score</w:t>
       </w:r>
       <w:bookmarkEnd w:id="45"/>
@@ -12119,9 +12187,6 @@
       </w:r>
       <w:r>
         <w:t>Một Dice Score cao cho thấy sự tương đồng lớn giữa vùng dự đoán của mô hình và vùng thực tế trên ảnh MRI. Điều này chỉ ra rằng mô hình có khả năng phân đoạn chính xác các khu vực quan trọng, chẳng hạn như các vùng não, với mức độ chính xác cao. Ngược lại, giá trị thấp của Dice Score có thể chỉ ra rằng mô hình có sự sai lệch đáng kể trong việc phân đoạn hoặc không nhận diện đúng các vùng cần thiết. Vì vậy, Dice Score là một công cụ quan trọng trong việc đánh giá và cải thiện hiệu quả phân đoạn ảnh.</w:t>
-      </w:r>
-      <w:r>
-        <w:t>.</w:t>
       </w:r>
     </w:p>
     <w:p>
@@ -12356,6 +12421,7 @@
           <w:szCs w:val="26"/>
           <w:shd w:val="clear" w:color="auto" w:fill="FFFFFF"/>
         </w:rPr>
+        <w:lastRenderedPageBreak/>
         <w:t xml:space="preserve">|A ∩ B| </w:t>
       </w:r>
       <w:r>
@@ -12449,6 +12515,7 @@
       </w:pPr>
       <w:bookmarkStart w:id="47" w:name="_Toc175183697"/>
       <w:r>
+        <w:lastRenderedPageBreak/>
         <w:t>THÍ NGHIỆM VÀ ĐÁNH GIÁ KẾT QUẢ.</w:t>
       </w:r>
       <w:bookmarkEnd w:id="47"/>
@@ -13299,6 +13366,7 @@
           <w:sz w:val="26"/>
           <w:szCs w:val="26"/>
         </w:rPr>
+        <w:lastRenderedPageBreak/>
         <w:t xml:space="preserve">Nhóm sử dụng ngôn ngữ Python trên môi trường </w:t>
       </w:r>
       <w:r>
@@ -13547,6 +13615,7 @@
       </w:pPr>
       <w:bookmarkStart w:id="51" w:name="_Toc175183659"/>
       <w:r>
+        <w:lastRenderedPageBreak/>
         <w:t>Các tham số để huấn luyện mô hình.</w:t>
       </w:r>
       <w:bookmarkEnd w:id="51"/>
@@ -13914,6 +13983,7 @@
         <w:rPr>
           <w:szCs w:val="26"/>
         </w:rPr>
+        <w:lastRenderedPageBreak/>
         <w:t>Thông qua kết quả ở Hình 4.1, ta có thể thấy UNet gốc có Dice Score là 0.6656 và Jaccard Index là 0.5677. Điều này cho thấy UNet có khả năng phân đoạn tương đối tốt, tuy nhiên hiệu suất tổng thể vẫn còn hạn chế. Mặc dù mô hình có thể nhận diện đúng các vùng quan trọng, nhưng mức độ trùng khớp giữa vùng phân đoạn dự đoán và vùng thực tế vẫn chưa đạt được độ chính xác cao. Các giá trị này chỉ ra rằng UNet gốc có thể tạo ra một số dự đoán sai, dẫn đến độ chính xác tổng thể chưa hoàn thiện.</w:t>
       </w:r>
     </w:p>
@@ -13970,7 +14040,14 @@
         <w:rPr>
           <w:szCs w:val="26"/>
         </w:rPr>
-        <w:t>MultiResUnet nổi bật với Dice Score là 0.6442 và Jaccard Index là 0.5462, cho thấy mô hình này có hiệu suất cao hơn ResUnet và ResUnet++, đặc biệt trong việc phân đoạn chính xác các vùng dương tính. Tuy nhiên, mô hình này vẫn chưa vượt qua được UNet cải tiến. Sự khác biệt này có thể xuất phát từ việc MultiResUnet mặc dù tránh được các lỗi dương tính giả, nhưng vẫn chưa hoàn thiện trong việc nhận diện tất cả các vùng cần phân đoạn, dẫn đến hiệu suất tổng thể thấp hơn so với UNet cải tiến.</w:t>
+        <w:t xml:space="preserve">MultiResUnet nổi bật với Dice Score là 0.6442 và Jaccard Index là 0.5462, cho thấy mô hình này có hiệu suất cao hơn ResUnet và ResUnet++, đặc biệt trong việc phân đoạn chính xác các vùng dương tính. Tuy nhiên, mô hình này vẫn chưa vượt qua được UNet cải tiến. Sự khác biệt này có thể xuất phát từ việc MultiResUnet mặc dù tránh </w:t>
+      </w:r>
+      <w:r>
+        <w:rPr>
+          <w:szCs w:val="26"/>
+        </w:rPr>
+        <w:lastRenderedPageBreak/>
+        <w:t>được các lỗi dương tính giả, nhưng vẫn chưa hoàn thiện trong việc nhận diện tất cả các vùng cần phân đoạn, dẫn đến hiệu suất tổng thể thấp hơn so với UNet cải tiến.</w:t>
       </w:r>
     </w:p>
     <w:p>
@@ -16961,6 +17038,7 @@
               <w:jc w:val="center"/>
             </w:pPr>
             <w:r>
+              <w:lastRenderedPageBreak/>
               <w:t>7.</w:t>
             </w:r>
           </w:p>
@@ -18782,7 +18860,11 @@
     </w:p>
     <w:p>
       <w:r>
-        <w:t>Ở các trường hợp 8, 9 và 10, mặc dù đây là các mẫu đơn giản, nhưng các mô hình ResUnet, ResUnet++, và MultiResUnet lại dự đoán sai lệch khá xa so với kết quả thực tế. Trong khi đó, UNet cải tiến lại đưa ra kết quả chính xác hơn. Đặc biệt, trong các trường hợp 4, 5 và 6, dù có một chút phân đoạn thừa nhẹ, nhưng cả UNet gốc và UNet cải tiến vẫn đưa ra các kết quả phân đoạn tốt.</w:t>
+        <w:t xml:space="preserve">Ở các trường hợp 8, 9 và 10, mặc dù đây là các mẫu đơn giản, nhưng các mô hình ResUnet, ResUnet++, và MultiResUnet lại dự đoán sai lệch khá xa so với kết quả thực tế. Trong khi đó, UNet cải tiến lại đưa ra kết quả chính xác hơn. Đặc biệt, trong </w:t>
+      </w:r>
+      <w:r>
+        <w:lastRenderedPageBreak/>
+        <w:t>các trường hợp 4, 5 và 6, dù có một chút phân đoạn thừa nhẹ, nhưng cả UNet gốc và UNet cải tiến vẫn đưa ra các kết quả phân đoạn tốt.</w:t>
       </w:r>
     </w:p>
     <w:p>
@@ -18805,6 +18887,7 @@
       </w:pPr>
       <w:bookmarkStart w:id="54" w:name="_Toc175183700"/>
       <w:r>
+        <w:lastRenderedPageBreak/>
         <w:t>KẾT LUẬN</w:t>
       </w:r>
       <w:bookmarkEnd w:id="54"/>
@@ -18916,7 +18999,11 @@
         <w:t>Dice</w:t>
       </w:r>
       <w:r>
-        <w:t xml:space="preserve"> Score và Jaccard cao nhất. Việc này chứng minh rằng các cải tiến được đề xuất thực sự có hiệu quả, và mô hình Unet cải tiến có thể được xem là một giải pháp tiềm năng cho bài toán phân đoạn ảnh MRI u não</w:t>
+        <w:t xml:space="preserve"> Score và Jaccard cao nhất. Việc này chứng minh rằng các cải tiến được đề xuất thực sự có hiệu quả, và mô hình Unet cải tiến </w:t>
+      </w:r>
+      <w:r>
+        <w:lastRenderedPageBreak/>
+        <w:t>có thể được xem là một giải pháp tiềm năng cho bài toán phân đoạn ảnh MRI u não</w:t>
       </w:r>
       <w:r>
         <w:t>.</w:t>
@@ -19091,6 +19178,7 @@
       </w:pPr>
       <w:bookmarkStart w:id="57" w:name="_Toc175183703"/>
       <w:r>
+        <w:lastRenderedPageBreak/>
         <w:t>Hướng mở rộng tương lai</w:t>
       </w:r>
       <w:bookmarkEnd w:id="57"/>
@@ -19176,6 +19264,7 @@
       <w:bookmarkStart w:id="58" w:name="_Toc175183704"/>
       <w:bookmarkEnd w:id="0"/>
       <w:r>
+        <w:lastRenderedPageBreak/>
         <w:t xml:space="preserve">TÀI LIỆU THAM </w:t>
       </w:r>
       <w:r>
@@ -19688,6 +19777,7 @@
               <w:rPr>
                 <w:noProof/>
               </w:rPr>
+              <w:lastRenderedPageBreak/>
               <w:t xml:space="preserve">[10] </w:t>
             </w:r>
           </w:p>
@@ -20247,6 +20337,7 @@
         <w:pStyle w:val="Head1"/>
       </w:pPr>
       <w:r>
+        <w:lastRenderedPageBreak/>
         <w:fldChar w:fldCharType="end"/>
       </w:r>
       <w:bookmarkStart w:id="59" w:name="_Toc175183705"/>
@@ -20254,20 +20345,6 @@
         <w:t>PHỤ LỤC</w:t>
       </w:r>
       <w:bookmarkEnd w:id="59"/>
-    </w:p>
-    <w:p>
-      <w:pPr>
-        <w:jc w:val="left"/>
-      </w:pPr>
-      <w:r>
-        <w:t>Link</w:t>
-      </w:r>
-      <w:r>
-        <w:t xml:space="preserve"> </w:t>
-      </w:r>
-      <w:r>
-        <w:t>dataset và code:</w:t>
-      </w:r>
     </w:p>
     <w:p>
       <w:pPr>
@@ -20275,15 +20352,23 @@
         <w:rPr>
           <w:rStyle w:val="Hyperlink"/>
           <w:color w:val="auto"/>
-          <w:sz w:val="22"/>
           <w:u w:val="none"/>
         </w:rPr>
       </w:pPr>
       <w:r>
-        <w:rPr>
-          <w:sz w:val="22"/>
-        </w:rPr>
-        <w:t>https://drive.google.com/drive/folders/1N5xCmsDk4gFsawL9N-7xoAdlp3Qyd36k?usp=sharing</w:t>
+        <w:t>Link</w:t>
+      </w:r>
+      <w:r>
+        <w:t xml:space="preserve"> </w:t>
+      </w:r>
+      <w:r>
+        <w:t>dataset và code:</w:t>
+      </w:r>
+      <w:r>
+        <w:t xml:space="preserve"> </w:t>
+      </w:r>
+      <w:r>
+        <w:t>https://github.com/DucPhuLe2310/KLTN_BrainMRI</w:t>
       </w:r>
     </w:p>
     <w:sectPr>
@@ -23990,6 +24075,233 @@
 </file>
 
 <file path=customXml/item2.xml><?xml version="1.0" encoding="utf-8"?>
+<ct:contentTypeSchema xmlns:ct="http://schemas.microsoft.com/office/2006/metadata/contentType" xmlns:ma="http://schemas.microsoft.com/office/2006/metadata/properties/metaAttributes" ct:_="" ma:_="" ma:contentTypeName="Document" ma:contentTypeID="0x01010049F6C92AF5C3644A80DF1E10BD11F764" ma:contentTypeVersion="14" ma:contentTypeDescription="Create a new document." ma:contentTypeScope="" ma:versionID="a6e2fe434c5d2b6288c5fa43d3e71aa1">
+  <xsd:schema xmlns:xsd="http://www.w3.org/2001/XMLSchema" xmlns:xs="http://www.w3.org/2001/XMLSchema" xmlns:p="http://schemas.microsoft.com/office/2006/metadata/properties" xmlns:ns3="a62c9d76-3733-4eb5-9282-9be5bfdc8a65" xmlns:ns4="d7ed70eb-0c61-4646-b7b1-a8b68591666b" targetNamespace="http://schemas.microsoft.com/office/2006/metadata/properties" ma:root="true" ma:fieldsID="8ed00562dc25bfdce294e1eeaea02bd7" ns3:_="" ns4:_="">
+    <xsd:import namespace="a62c9d76-3733-4eb5-9282-9be5bfdc8a65"/>
+    <xsd:import namespace="d7ed70eb-0c61-4646-b7b1-a8b68591666b"/>
+    <xsd:element name="properties">
+      <xsd:complexType>
+        <xsd:sequence>
+          <xsd:element name="documentManagement">
+            <xsd:complexType>
+              <xsd:all>
+                <xsd:element ref="ns3:SharedWithUsers" minOccurs="0"/>
+                <xsd:element ref="ns3:SharedWithDetails" minOccurs="0"/>
+                <xsd:element ref="ns3:SharingHintHash" minOccurs="0"/>
+                <xsd:element ref="ns4:MediaServiceMetadata" minOccurs="0"/>
+                <xsd:element ref="ns4:MediaServiceFastMetadata" minOccurs="0"/>
+                <xsd:element ref="ns4:MediaServiceAutoTags" minOccurs="0"/>
+                <xsd:element ref="ns4:MediaServiceOCR" minOccurs="0"/>
+                <xsd:element ref="ns4:MediaServiceGenerationTime" minOccurs="0"/>
+                <xsd:element ref="ns4:MediaServiceEventHashCode" minOccurs="0"/>
+                <xsd:element ref="ns4:MediaServiceDateTaken" minOccurs="0"/>
+                <xsd:element ref="ns4:MediaLengthInSeconds" minOccurs="0"/>
+                <xsd:element ref="ns4:_activity" minOccurs="0"/>
+                <xsd:element ref="ns4:MediaServiceSearchProperties" minOccurs="0"/>
+                <xsd:element ref="ns4:MediaServiceObjectDetectorVersions" minOccurs="0"/>
+              </xsd:all>
+            </xsd:complexType>
+          </xsd:element>
+        </xsd:sequence>
+      </xsd:complexType>
+    </xsd:element>
+  </xsd:schema>
+  <xsd:schema xmlns:xsd="http://www.w3.org/2001/XMLSchema" xmlns:xs="http://www.w3.org/2001/XMLSchema" xmlns:dms="http://schemas.microsoft.com/office/2006/documentManagement/types" xmlns:pc="http://schemas.microsoft.com/office/infopath/2007/PartnerControls" targetNamespace="a62c9d76-3733-4eb5-9282-9be5bfdc8a65" elementFormDefault="qualified">
+    <xsd:import namespace="http://schemas.microsoft.com/office/2006/documentManagement/types"/>
+    <xsd:import namespace="http://schemas.microsoft.com/office/infopath/2007/PartnerControls"/>
+    <xsd:element name="SharedWithUsers" ma:index="8" nillable="true" ma:displayName="Shared With" ma:internalName="SharedWithUsers" ma:readOnly="true">
+      <xsd:complexType>
+        <xsd:complexContent>
+          <xsd:extension base="dms:UserMulti">
+            <xsd:sequence>
+              <xsd:element name="UserInfo" minOccurs="0" maxOccurs="unbounded">
+                <xsd:complexType>
+                  <xsd:sequence>
+                    <xsd:element name="DisplayName" type="xsd:string" minOccurs="0"/>
+                    <xsd:element name="AccountId" type="dms:UserId" minOccurs="0" nillable="true"/>
+                    <xsd:element name="AccountType" type="xsd:string" minOccurs="0"/>
+                  </xsd:sequence>
+                </xsd:complexType>
+              </xsd:element>
+            </xsd:sequence>
+          </xsd:extension>
+        </xsd:complexContent>
+      </xsd:complexType>
+    </xsd:element>
+    <xsd:element name="SharedWithDetails" ma:index="9" nillable="true" ma:displayName="Shared With Details" ma:internalName="SharedWithDetails" ma:readOnly="true">
+      <xsd:simpleType>
+        <xsd:restriction base="dms:Note">
+          <xsd:maxLength value="255"/>
+        </xsd:restriction>
+      </xsd:simpleType>
+    </xsd:element>
+    <xsd:element name="SharingHintHash" ma:index="10" nillable="true" ma:displayName="Sharing Hint Hash" ma:hidden="true" ma:internalName="SharingHintHash" ma:readOnly="true">
+      <xsd:simpleType>
+        <xsd:restriction base="dms:Text"/>
+      </xsd:simpleType>
+    </xsd:element>
+  </xsd:schema>
+  <xsd:schema xmlns:xsd="http://www.w3.org/2001/XMLSchema" xmlns:xs="http://www.w3.org/2001/XMLSchema" xmlns:dms="http://schemas.microsoft.com/office/2006/documentManagement/types" xmlns:pc="http://schemas.microsoft.com/office/infopath/2007/PartnerControls" targetNamespace="d7ed70eb-0c61-4646-b7b1-a8b68591666b" elementFormDefault="qualified">
+    <xsd:import namespace="http://schemas.microsoft.com/office/2006/documentManagement/types"/>
+    <xsd:import namespace="http://schemas.microsoft.com/office/infopath/2007/PartnerControls"/>
+    <xsd:element name="MediaServiceMetadata" ma:index="11" nillable="true" ma:displayName="MediaServiceMetadata" ma:hidden="true" ma:internalName="MediaServiceMetadata" ma:readOnly="true">
+      <xsd:simpleType>
+        <xsd:restriction base="dms:Note"/>
+      </xsd:simpleType>
+    </xsd:element>
+    <xsd:element name="MediaServiceFastMetadata" ma:index="12" nillable="true" ma:displayName="MediaServiceFastMetadata" ma:hidden="true" ma:internalName="MediaServiceFastMetadata" ma:readOnly="true">
+      <xsd:simpleType>
+        <xsd:restriction base="dms:Note"/>
+      </xsd:simpleType>
+    </xsd:element>
+    <xsd:element name="MediaServiceAutoTags" ma:index="13" nillable="true" ma:displayName="Tags" ma:internalName="MediaServiceAutoTags" ma:readOnly="true">
+      <xsd:simpleType>
+        <xsd:restriction base="dms:Text"/>
+      </xsd:simpleType>
+    </xsd:element>
+    <xsd:element name="MediaServiceOCR" ma:index="14" nillable="true" ma:displayName="Extracted Text" ma:internalName="MediaServiceOCR" ma:readOnly="true">
+      <xsd:simpleType>
+        <xsd:restriction base="dms:Note">
+          <xsd:maxLength value="255"/>
+        </xsd:restriction>
+      </xsd:simpleType>
+    </xsd:element>
+    <xsd:element name="MediaServiceGenerationTime" ma:index="15" nillable="true" ma:displayName="MediaServiceGenerationTime" ma:hidden="true" ma:internalName="MediaServiceGenerationTime" ma:readOnly="true">
+      <xsd:simpleType>
+        <xsd:restriction base="dms:Text"/>
+      </xsd:simpleType>
+    </xsd:element>
+    <xsd:element name="MediaServiceEventHashCode" ma:index="16" nillable="true" ma:displayName="MediaServiceEventHashCode" ma:hidden="true" ma:internalName="MediaServiceEventHashCode" ma:readOnly="true">
+      <xsd:simpleType>
+        <xsd:restriction base="dms:Text"/>
+      </xsd:simpleType>
+    </xsd:element>
+    <xsd:element name="MediaServiceDateTaken" ma:index="17" nillable="true" ma:displayName="MediaServiceDateTaken" ma:hidden="true" ma:internalName="MediaServiceDateTaken" ma:readOnly="true">
+      <xsd:simpleType>
+        <xsd:restriction base="dms:Text"/>
+      </xsd:simpleType>
+    </xsd:element>
+    <xsd:element name="MediaLengthInSeconds" ma:index="18" nillable="true" ma:displayName="MediaLengthInSeconds" ma:hidden="true" ma:internalName="MediaLengthInSeconds" ma:readOnly="true">
+      <xsd:simpleType>
+        <xsd:restriction base="dms:Unknown"/>
+      </xsd:simpleType>
+    </xsd:element>
+    <xsd:element name="_activity" ma:index="19" nillable="true" ma:displayName="_activity" ma:hidden="true" ma:internalName="_activity">
+      <xsd:simpleType>
+        <xsd:restriction base="dms:Note"/>
+      </xsd:simpleType>
+    </xsd:element>
+    <xsd:element name="MediaServiceSearchProperties" ma:index="20" nillable="true" ma:displayName="MediaServiceSearchProperties" ma:hidden="true" ma:internalName="MediaServiceSearchProperties" ma:readOnly="true">
+      <xsd:simpleType>
+        <xsd:restriction base="dms:Note"/>
+      </xsd:simpleType>
+    </xsd:element>
+    <xsd:element name="MediaServiceObjectDetectorVersions" ma:index="21" nillable="true" ma:displayName="MediaServiceObjectDetectorVersions" ma:hidden="true" ma:indexed="true" ma:internalName="MediaServiceObjectDetectorVersions" ma:readOnly="true">
+      <xsd:simpleType>
+        <xsd:restriction base="dms:Text"/>
+      </xsd:simpleType>
+    </xsd:element>
+  </xsd:schema>
+  <xsd:schema xmlns="http://schemas.openxmlformats.org/package/2006/metadata/core-properties" xmlns:xsd="http://www.w3.org/2001/XMLSchema" xmlns:xsi="http://www.w3.org/2001/XMLSchema-instance" xmlns:dc="http://purl.org/dc/elements/1.1/" xmlns:dcterms="http://purl.org/dc/terms/" xmlns:odoc="http://schemas.microsoft.com/internal/obd" targetNamespace="http://schemas.openxmlformats.org/package/2006/metadata/core-properties" elementFormDefault="qualified" attributeFormDefault="unqualified" blockDefault="#all">
+    <xsd:import namespace="http://purl.org/dc/elements/1.1/" schemaLocation="http://dublincore.org/schemas/xmls/qdc/2003/04/02/dc.xsd"/>
+    <xsd:import namespace="http://purl.org/dc/terms/" schemaLocation="http://dublincore.org/schemas/xmls/qdc/2003/04/02/dcterms.xsd"/>
+    <xsd:element name="coreProperties" type="CT_coreProperties"/>
+    <xsd:complexType name="CT_coreProperties">
+      <xsd:all>
+        <xsd:element ref="dc:creator" minOccurs="0" maxOccurs="1"/>
+        <xsd:element ref="dcterms:created" minOccurs="0" maxOccurs="1"/>
+        <xsd:element ref="dc:identifier" minOccurs="0" maxOccurs="1"/>
+        <xsd:element name="contentType" minOccurs="0" maxOccurs="1" type="xsd:string" ma:index="0" ma:displayName="Content Type"/>
+        <xsd:element ref="dc:title" minOccurs="0" maxOccurs="1" ma:index="4" ma:displayName="Title"/>
+        <xsd:element ref="dc:subject" minOccurs="0" maxOccurs="1"/>
+        <xsd:element ref="dc:description" minOccurs="0" maxOccurs="1"/>
+        <xsd:element name="keywords" minOccurs="0" maxOccurs="1" type="xsd:string"/>
+        <xsd:element ref="dc:language" minOccurs="0" maxOccurs="1"/>
+        <xsd:element name="category" minOccurs="0" maxOccurs="1" type="xsd:string"/>
+        <xsd:element name="version" minOccurs="0" maxOccurs="1" type="xsd:string"/>
+        <xsd:element name="revision" minOccurs="0" maxOccurs="1" type="xsd:string">
+          <xsd:annotation>
+            <xsd:documentation>
+                        This value indicates the number of saves or revisions. The application is responsible for updating this value after each revision.
+                    </xsd:documentation>
+          </xsd:annotation>
+        </xsd:element>
+        <xsd:element name="lastModifiedBy" minOccurs="0" maxOccurs="1" type="xsd:string"/>
+        <xsd:element ref="dcterms:modified" minOccurs="0" maxOccurs="1"/>
+        <xsd:element name="contentStatus" minOccurs="0" maxOccurs="1" type="xsd:string"/>
+      </xsd:all>
+    </xsd:complexType>
+  </xsd:schema>
+  <xs:schema xmlns:pc="http://schemas.microsoft.com/office/infopath/2007/PartnerControls" xmlns:xs="http://www.w3.org/2001/XMLSchema" targetNamespace="http://schemas.microsoft.com/office/infopath/2007/PartnerControls" elementFormDefault="qualified" attributeFormDefault="unqualified">
+    <xs:element name="Person">
+      <xs:complexType>
+        <xs:sequence>
+          <xs:element ref="pc:DisplayName" minOccurs="0"/>
+          <xs:element ref="pc:AccountId" minOccurs="0"/>
+          <xs:element ref="pc:AccountType" minOccurs="0"/>
+        </xs:sequence>
+      </xs:complexType>
+    </xs:element>
+    <xs:element name="DisplayName" type="xs:string"/>
+    <xs:element name="AccountId" type="xs:string"/>
+    <xs:element name="AccountType" type="xs:string"/>
+    <xs:element name="BDCAssociatedEntity">
+      <xs:complexType>
+        <xs:sequence>
+          <xs:element ref="pc:BDCEntity" minOccurs="0" maxOccurs="unbounded"/>
+        </xs:sequence>
+        <xs:attribute ref="pc:EntityNamespace"/>
+        <xs:attribute ref="pc:EntityName"/>
+        <xs:attribute ref="pc:SystemInstanceName"/>
+        <xs:attribute ref="pc:AssociationName"/>
+      </xs:complexType>
+    </xs:element>
+    <xs:attribute name="EntityNamespace" type="xs:string"/>
+    <xs:attribute name="EntityName" type="xs:string"/>
+    <xs:attribute name="SystemInstanceName" type="xs:string"/>
+    <xs:attribute name="AssociationName" type="xs:string"/>
+    <xs:element name="BDCEntity">
+      <xs:complexType>
+        <xs:sequence>
+          <xs:element ref="pc:EntityDisplayName" minOccurs="0"/>
+          <xs:element ref="pc:EntityInstanceReference" minOccurs="0"/>
+          <xs:element ref="pc:EntityId1" minOccurs="0"/>
+          <xs:element ref="pc:EntityId2" minOccurs="0"/>
+          <xs:element ref="pc:EntityId3" minOccurs="0"/>
+          <xs:element ref="pc:EntityId4" minOccurs="0"/>
+          <xs:element ref="pc:EntityId5" minOccurs="0"/>
+        </xs:sequence>
+      </xs:complexType>
+    </xs:element>
+    <xs:element name="EntityDisplayName" type="xs:string"/>
+    <xs:element name="EntityInstanceReference" type="xs:string"/>
+    <xs:element name="EntityId1" type="xs:string"/>
+    <xs:element name="EntityId2" type="xs:string"/>
+    <xs:element name="EntityId3" type="xs:string"/>
+    <xs:element name="EntityId4" type="xs:string"/>
+    <xs:element name="EntityId5" type="xs:string"/>
+    <xs:element name="Terms">
+      <xs:complexType>
+        <xs:sequence>
+          <xs:element ref="pc:TermInfo" minOccurs="0" maxOccurs="unbounded"/>
+        </xs:sequence>
+      </xs:complexType>
+    </xs:element>
+    <xs:element name="TermInfo">
+      <xs:complexType>
+        <xs:sequence>
+          <xs:element ref="pc:TermName" minOccurs="0"/>
+          <xs:element ref="pc:TermId" minOccurs="0"/>
+        </xs:sequence>
+      </xs:complexType>
+    </xs:element>
+    <xs:element name="TermName" type="xs:string"/>
+    <xs:element name="TermId" type="xs:string"/>
+  </xs:schema>
+</ct:contentTypeSchema>
+</file>
+
+<file path=customXml/item3.xml><?xml version="1.0" encoding="utf-8"?>
 <?mso-contentType ?>
 <FormTemplates xmlns="http://schemas.microsoft.com/sharepoint/v3/contenttype/forms">
   <Display>DocumentLibraryForm</Display>
@@ -23998,7 +24310,7 @@
 </FormTemplates>
 </file>
 
-<file path=customXml/item3.xml><?xml version="1.0" encoding="utf-8"?>
+<file path=customXml/item4.xml><?xml version="1.0" encoding="utf-8"?>
 <b:Sources xmlns:b="http://schemas.openxmlformats.org/officeDocument/2006/bibliography" xmlns="http://schemas.openxmlformats.org/officeDocument/2006/bibliography" SelectedStyle="\IEEE2006OfficeOnline.xsl" StyleName="IEEE" Version="2006">
   <b:Source>
     <b:Tag>Tsa03</b:Tag>
@@ -24403,233 +24715,6 @@
 </b:Sources>
 </file>
 
-<file path=customXml/item4.xml><?xml version="1.0" encoding="utf-8"?>
-<ct:contentTypeSchema xmlns:ct="http://schemas.microsoft.com/office/2006/metadata/contentType" xmlns:ma="http://schemas.microsoft.com/office/2006/metadata/properties/metaAttributes" ct:_="" ma:_="" ma:contentTypeName="Document" ma:contentTypeID="0x01010049F6C92AF5C3644A80DF1E10BD11F764" ma:contentTypeVersion="14" ma:contentTypeDescription="Create a new document." ma:contentTypeScope="" ma:versionID="a6e2fe434c5d2b6288c5fa43d3e71aa1">
-  <xsd:schema xmlns:xsd="http://www.w3.org/2001/XMLSchema" xmlns:xs="http://www.w3.org/2001/XMLSchema" xmlns:p="http://schemas.microsoft.com/office/2006/metadata/properties" xmlns:ns3="a62c9d76-3733-4eb5-9282-9be5bfdc8a65" xmlns:ns4="d7ed70eb-0c61-4646-b7b1-a8b68591666b" targetNamespace="http://schemas.microsoft.com/office/2006/metadata/properties" ma:root="true" ma:fieldsID="8ed00562dc25bfdce294e1eeaea02bd7" ns3:_="" ns4:_="">
-    <xsd:import namespace="a62c9d76-3733-4eb5-9282-9be5bfdc8a65"/>
-    <xsd:import namespace="d7ed70eb-0c61-4646-b7b1-a8b68591666b"/>
-    <xsd:element name="properties">
-      <xsd:complexType>
-        <xsd:sequence>
-          <xsd:element name="documentManagement">
-            <xsd:complexType>
-              <xsd:all>
-                <xsd:element ref="ns3:SharedWithUsers" minOccurs="0"/>
-                <xsd:element ref="ns3:SharedWithDetails" minOccurs="0"/>
-                <xsd:element ref="ns3:SharingHintHash" minOccurs="0"/>
-                <xsd:element ref="ns4:MediaServiceMetadata" minOccurs="0"/>
-                <xsd:element ref="ns4:MediaServiceFastMetadata" minOccurs="0"/>
-                <xsd:element ref="ns4:MediaServiceAutoTags" minOccurs="0"/>
-                <xsd:element ref="ns4:MediaServiceOCR" minOccurs="0"/>
-                <xsd:element ref="ns4:MediaServiceGenerationTime" minOccurs="0"/>
-                <xsd:element ref="ns4:MediaServiceEventHashCode" minOccurs="0"/>
-                <xsd:element ref="ns4:MediaServiceDateTaken" minOccurs="0"/>
-                <xsd:element ref="ns4:MediaLengthInSeconds" minOccurs="0"/>
-                <xsd:element ref="ns4:_activity" minOccurs="0"/>
-                <xsd:element ref="ns4:MediaServiceSearchProperties" minOccurs="0"/>
-                <xsd:element ref="ns4:MediaServiceObjectDetectorVersions" minOccurs="0"/>
-              </xsd:all>
-            </xsd:complexType>
-          </xsd:element>
-        </xsd:sequence>
-      </xsd:complexType>
-    </xsd:element>
-  </xsd:schema>
-  <xsd:schema xmlns:xsd="http://www.w3.org/2001/XMLSchema" xmlns:xs="http://www.w3.org/2001/XMLSchema" xmlns:dms="http://schemas.microsoft.com/office/2006/documentManagement/types" xmlns:pc="http://schemas.microsoft.com/office/infopath/2007/PartnerControls" targetNamespace="a62c9d76-3733-4eb5-9282-9be5bfdc8a65" elementFormDefault="qualified">
-    <xsd:import namespace="http://schemas.microsoft.com/office/2006/documentManagement/types"/>
-    <xsd:import namespace="http://schemas.microsoft.com/office/infopath/2007/PartnerControls"/>
-    <xsd:element name="SharedWithUsers" ma:index="8" nillable="true" ma:displayName="Shared With" ma:internalName="SharedWithUsers" ma:readOnly="true">
-      <xsd:complexType>
-        <xsd:complexContent>
-          <xsd:extension base="dms:UserMulti">
-            <xsd:sequence>
-              <xsd:element name="UserInfo" minOccurs="0" maxOccurs="unbounded">
-                <xsd:complexType>
-                  <xsd:sequence>
-                    <xsd:element name="DisplayName" type="xsd:string" minOccurs="0"/>
-                    <xsd:element name="AccountId" type="dms:UserId" minOccurs="0" nillable="true"/>
-                    <xsd:element name="AccountType" type="xsd:string" minOccurs="0"/>
-                  </xsd:sequence>
-                </xsd:complexType>
-              </xsd:element>
-            </xsd:sequence>
-          </xsd:extension>
-        </xsd:complexContent>
-      </xsd:complexType>
-    </xsd:element>
-    <xsd:element name="SharedWithDetails" ma:index="9" nillable="true" ma:displayName="Shared With Details" ma:internalName="SharedWithDetails" ma:readOnly="true">
-      <xsd:simpleType>
-        <xsd:restriction base="dms:Note">
-          <xsd:maxLength value="255"/>
-        </xsd:restriction>
-      </xsd:simpleType>
-    </xsd:element>
-    <xsd:element name="SharingHintHash" ma:index="10" nillable="true" ma:displayName="Sharing Hint Hash" ma:hidden="true" ma:internalName="SharingHintHash" ma:readOnly="true">
-      <xsd:simpleType>
-        <xsd:restriction base="dms:Text"/>
-      </xsd:simpleType>
-    </xsd:element>
-  </xsd:schema>
-  <xsd:schema xmlns:xsd="http://www.w3.org/2001/XMLSchema" xmlns:xs="http://www.w3.org/2001/XMLSchema" xmlns:dms="http://schemas.microsoft.com/office/2006/documentManagement/types" xmlns:pc="http://schemas.microsoft.com/office/infopath/2007/PartnerControls" targetNamespace="d7ed70eb-0c61-4646-b7b1-a8b68591666b" elementFormDefault="qualified">
-    <xsd:import namespace="http://schemas.microsoft.com/office/2006/documentManagement/types"/>
-    <xsd:import namespace="http://schemas.microsoft.com/office/infopath/2007/PartnerControls"/>
-    <xsd:element name="MediaServiceMetadata" ma:index="11" nillable="true" ma:displayName="MediaServiceMetadata" ma:hidden="true" ma:internalName="MediaServiceMetadata" ma:readOnly="true">
-      <xsd:simpleType>
-        <xsd:restriction base="dms:Note"/>
-      </xsd:simpleType>
-    </xsd:element>
-    <xsd:element name="MediaServiceFastMetadata" ma:index="12" nillable="true" ma:displayName="MediaServiceFastMetadata" ma:hidden="true" ma:internalName="MediaServiceFastMetadata" ma:readOnly="true">
-      <xsd:simpleType>
-        <xsd:restriction base="dms:Note"/>
-      </xsd:simpleType>
-    </xsd:element>
-    <xsd:element name="MediaServiceAutoTags" ma:index="13" nillable="true" ma:displayName="Tags" ma:internalName="MediaServiceAutoTags" ma:readOnly="true">
-      <xsd:simpleType>
-        <xsd:restriction base="dms:Text"/>
-      </xsd:simpleType>
-    </xsd:element>
-    <xsd:element name="MediaServiceOCR" ma:index="14" nillable="true" ma:displayName="Extracted Text" ma:internalName="MediaServiceOCR" ma:readOnly="true">
-      <xsd:simpleType>
-        <xsd:restriction base="dms:Note">
-          <xsd:maxLength value="255"/>
-        </xsd:restriction>
-      </xsd:simpleType>
-    </xsd:element>
-    <xsd:element name="MediaServiceGenerationTime" ma:index="15" nillable="true" ma:displayName="MediaServiceGenerationTime" ma:hidden="true" ma:internalName="MediaServiceGenerationTime" ma:readOnly="true">
-      <xsd:simpleType>
-        <xsd:restriction base="dms:Text"/>
-      </xsd:simpleType>
-    </xsd:element>
-    <xsd:element name="MediaServiceEventHashCode" ma:index="16" nillable="true" ma:displayName="MediaServiceEventHashCode" ma:hidden="true" ma:internalName="MediaServiceEventHashCode" ma:readOnly="true">
-      <xsd:simpleType>
-        <xsd:restriction base="dms:Text"/>
-      </xsd:simpleType>
-    </xsd:element>
-    <xsd:element name="MediaServiceDateTaken" ma:index="17" nillable="true" ma:displayName="MediaServiceDateTaken" ma:hidden="true" ma:internalName="MediaServiceDateTaken" ma:readOnly="true">
-      <xsd:simpleType>
-        <xsd:restriction base="dms:Text"/>
-      </xsd:simpleType>
-    </xsd:element>
-    <xsd:element name="MediaLengthInSeconds" ma:index="18" nillable="true" ma:displayName="MediaLengthInSeconds" ma:hidden="true" ma:internalName="MediaLengthInSeconds" ma:readOnly="true">
-      <xsd:simpleType>
-        <xsd:restriction base="dms:Unknown"/>
-      </xsd:simpleType>
-    </xsd:element>
-    <xsd:element name="_activity" ma:index="19" nillable="true" ma:displayName="_activity" ma:hidden="true" ma:internalName="_activity">
-      <xsd:simpleType>
-        <xsd:restriction base="dms:Note"/>
-      </xsd:simpleType>
-    </xsd:element>
-    <xsd:element name="MediaServiceSearchProperties" ma:index="20" nillable="true" ma:displayName="MediaServiceSearchProperties" ma:hidden="true" ma:internalName="MediaServiceSearchProperties" ma:readOnly="true">
-      <xsd:simpleType>
-        <xsd:restriction base="dms:Note"/>
-      </xsd:simpleType>
-    </xsd:element>
-    <xsd:element name="MediaServiceObjectDetectorVersions" ma:index="21" nillable="true" ma:displayName="MediaServiceObjectDetectorVersions" ma:hidden="true" ma:indexed="true" ma:internalName="MediaServiceObjectDetectorVersions" ma:readOnly="true">
-      <xsd:simpleType>
-        <xsd:restriction base="dms:Text"/>
-      </xsd:simpleType>
-    </xsd:element>
-  </xsd:schema>
-  <xsd:schema xmlns="http://schemas.openxmlformats.org/package/2006/metadata/core-properties" xmlns:xsd="http://www.w3.org/2001/XMLSchema" xmlns:xsi="http://www.w3.org/2001/XMLSchema-instance" xmlns:dc="http://purl.org/dc/elements/1.1/" xmlns:dcterms="http://purl.org/dc/terms/" xmlns:odoc="http://schemas.microsoft.com/internal/obd" targetNamespace="http://schemas.openxmlformats.org/package/2006/metadata/core-properties" elementFormDefault="qualified" attributeFormDefault="unqualified" blockDefault="#all">
-    <xsd:import namespace="http://purl.org/dc/elements/1.1/" schemaLocation="http://dublincore.org/schemas/xmls/qdc/2003/04/02/dc.xsd"/>
-    <xsd:import namespace="http://purl.org/dc/terms/" schemaLocation="http://dublincore.org/schemas/xmls/qdc/2003/04/02/dcterms.xsd"/>
-    <xsd:element name="coreProperties" type="CT_coreProperties"/>
-    <xsd:complexType name="CT_coreProperties">
-      <xsd:all>
-        <xsd:element ref="dc:creator" minOccurs="0" maxOccurs="1"/>
-        <xsd:element ref="dcterms:created" minOccurs="0" maxOccurs="1"/>
-        <xsd:element ref="dc:identifier" minOccurs="0" maxOccurs="1"/>
-        <xsd:element name="contentType" minOccurs="0" maxOccurs="1" type="xsd:string" ma:index="0" ma:displayName="Content Type"/>
-        <xsd:element ref="dc:title" minOccurs="0" maxOccurs="1" ma:index="4" ma:displayName="Title"/>
-        <xsd:element ref="dc:subject" minOccurs="0" maxOccurs="1"/>
-        <xsd:element ref="dc:description" minOccurs="0" maxOccurs="1"/>
-        <xsd:element name="keywords" minOccurs="0" maxOccurs="1" type="xsd:string"/>
-        <xsd:element ref="dc:language" minOccurs="0" maxOccurs="1"/>
-        <xsd:element name="category" minOccurs="0" maxOccurs="1" type="xsd:string"/>
-        <xsd:element name="version" minOccurs="0" maxOccurs="1" type="xsd:string"/>
-        <xsd:element name="revision" minOccurs="0" maxOccurs="1" type="xsd:string">
-          <xsd:annotation>
-            <xsd:documentation>
-                        This value indicates the number of saves or revisions. The application is responsible for updating this value after each revision.
-                    </xsd:documentation>
-          </xsd:annotation>
-        </xsd:element>
-        <xsd:element name="lastModifiedBy" minOccurs="0" maxOccurs="1" type="xsd:string"/>
-        <xsd:element ref="dcterms:modified" minOccurs="0" maxOccurs="1"/>
-        <xsd:element name="contentStatus" minOccurs="0" maxOccurs="1" type="xsd:string"/>
-      </xsd:all>
-    </xsd:complexType>
-  </xsd:schema>
-  <xs:schema xmlns:pc="http://schemas.microsoft.com/office/infopath/2007/PartnerControls" xmlns:xs="http://www.w3.org/2001/XMLSchema" targetNamespace="http://schemas.microsoft.com/office/infopath/2007/PartnerControls" elementFormDefault="qualified" attributeFormDefault="unqualified">
-    <xs:element name="Person">
-      <xs:complexType>
-        <xs:sequence>
-          <xs:element ref="pc:DisplayName" minOccurs="0"/>
-          <xs:element ref="pc:AccountId" minOccurs="0"/>
-          <xs:element ref="pc:AccountType" minOccurs="0"/>
-        </xs:sequence>
-      </xs:complexType>
-    </xs:element>
-    <xs:element name="DisplayName" type="xs:string"/>
-    <xs:element name="AccountId" type="xs:string"/>
-    <xs:element name="AccountType" type="xs:string"/>
-    <xs:element name="BDCAssociatedEntity">
-      <xs:complexType>
-        <xs:sequence>
-          <xs:element ref="pc:BDCEntity" minOccurs="0" maxOccurs="unbounded"/>
-        </xs:sequence>
-        <xs:attribute ref="pc:EntityNamespace"/>
-        <xs:attribute ref="pc:EntityName"/>
-        <xs:attribute ref="pc:SystemInstanceName"/>
-        <xs:attribute ref="pc:AssociationName"/>
-      </xs:complexType>
-    </xs:element>
-    <xs:attribute name="EntityNamespace" type="xs:string"/>
-    <xs:attribute name="EntityName" type="xs:string"/>
-    <xs:attribute name="SystemInstanceName" type="xs:string"/>
-    <xs:attribute name="AssociationName" type="xs:string"/>
-    <xs:element name="BDCEntity">
-      <xs:complexType>
-        <xs:sequence>
-          <xs:element ref="pc:EntityDisplayName" minOccurs="0"/>
-          <xs:element ref="pc:EntityInstanceReference" minOccurs="0"/>
-          <xs:element ref="pc:EntityId1" minOccurs="0"/>
-          <xs:element ref="pc:EntityId2" minOccurs="0"/>
-          <xs:element ref="pc:EntityId3" minOccurs="0"/>
-          <xs:element ref="pc:EntityId4" minOccurs="0"/>
-          <xs:element ref="pc:EntityId5" minOccurs="0"/>
-        </xs:sequence>
-      </xs:complexType>
-    </xs:element>
-    <xs:element name="EntityDisplayName" type="xs:string"/>
-    <xs:element name="EntityInstanceReference" type="xs:string"/>
-    <xs:element name="EntityId1" type="xs:string"/>
-    <xs:element name="EntityId2" type="xs:string"/>
-    <xs:element name="EntityId3" type="xs:string"/>
-    <xs:element name="EntityId4" type="xs:string"/>
-    <xs:element name="EntityId5" type="xs:string"/>
-    <xs:element name="Terms">
-      <xs:complexType>
-        <xs:sequence>
-          <xs:element ref="pc:TermInfo" minOccurs="0" maxOccurs="unbounded"/>
-        </xs:sequence>
-      </xs:complexType>
-    </xs:element>
-    <xs:element name="TermInfo">
-      <xs:complexType>
-        <xs:sequence>
-          <xs:element ref="pc:TermName" minOccurs="0"/>
-          <xs:element ref="pc:TermId" minOccurs="0"/>
-        </xs:sequence>
-      </xs:complexType>
-    </xs:element>
-    <xs:element name="TermName" type="xs:string"/>
-    <xs:element name="TermId" type="xs:string"/>
-  </xs:schema>
-</ct:contentTypeSchema>
-</file>
-
 <file path=customXml/itemProps1.xml><?xml version="1.0" encoding="utf-8"?>
 <ds:datastoreItem xmlns:ds="http://schemas.openxmlformats.org/officeDocument/2006/customXml" ds:itemID="{705CC361-F8FE-4D1F-941F-98D17108C630}">
   <ds:schemaRefs>
@@ -24641,22 +24726,6 @@
 </file>
 
 <file path=customXml/itemProps2.xml><?xml version="1.0" encoding="utf-8"?>
-<ds:datastoreItem xmlns:ds="http://schemas.openxmlformats.org/officeDocument/2006/customXml" ds:itemID="{F86FD0E0-29A5-48A8-92B4-DFBEFAAB4A53}">
-  <ds:schemaRefs>
-    <ds:schemaRef ds:uri="http://schemas.microsoft.com/sharepoint/v3/contenttype/forms"/>
-  </ds:schemaRefs>
-</ds:datastoreItem>
-</file>
-
-<file path=customXml/itemProps3.xml><?xml version="1.0" encoding="utf-8"?>
-<ds:datastoreItem xmlns:ds="http://schemas.openxmlformats.org/officeDocument/2006/customXml" ds:itemID="{B024B8D0-56A3-429B-9E24-3A9FC67D3076}">
-  <ds:schemaRefs>
-    <ds:schemaRef ds:uri="http://schemas.openxmlformats.org/officeDocument/2006/bibliography"/>
-  </ds:schemaRefs>
-</ds:datastoreItem>
-</file>
-
-<file path=customXml/itemProps4.xml><?xml version="1.0" encoding="utf-8"?>
 <ds:datastoreItem xmlns:ds="http://schemas.openxmlformats.org/officeDocument/2006/customXml" ds:itemID="{82D6716F-89E4-41CD-B5BC-79A7727F45BF}">
   <ds:schemaRefs>
     <ds:schemaRef ds:uri="http://schemas.microsoft.com/office/2006/metadata/contentType"/>
@@ -24673,4 +24742,20 @@
     <ds:schemaRef ds:uri="http://schemas.microsoft.com/internal/obd"/>
   </ds:schemaRefs>
 </ds:datastoreItem>
+</file>
+
+<file path=customXml/itemProps3.xml><?xml version="1.0" encoding="utf-8"?>
+<ds:datastoreItem xmlns:ds="http://schemas.openxmlformats.org/officeDocument/2006/customXml" ds:itemID="{F86FD0E0-29A5-48A8-92B4-DFBEFAAB4A53}">
+  <ds:schemaRefs>
+    <ds:schemaRef ds:uri="http://schemas.microsoft.com/sharepoint/v3/contenttype/forms"/>
+  </ds:schemaRefs>
+</ds:datastoreItem>
+</file>
+
+<file path=customXml/itemProps4.xml><?xml version="1.0" encoding="utf-8"?>
+<ds:datastoreItem xmlns:ds="http://schemas.openxmlformats.org/officeDocument/2006/customXml" ds:itemID="{B024B8D0-56A3-429B-9E24-3A9FC67D3076}">
+  <ds:schemaRefs>
+    <ds:schemaRef ds:uri="http://schemas.openxmlformats.org/officeDocument/2006/bibliography"/>
+  </ds:schemaRefs>
+</ds:datastoreItem>
 </file>
</xml_diff>